<commit_message>
Change Doc type : Test Record
</commit_message>
<xml_diff>
--- a/Test Record/EIOM-TestRecord-V.1.0.docx
+++ b/Test Record/EIOM-TestRecord-V.1.0.docx
@@ -3888,8 +3888,6 @@
         </w:rPr>
       </w:pPr>
       <w:bookmarkStart w:id="2" w:name="_Toc392360735"/>
-      <w:bookmarkStart w:id="3" w:name="_GoBack"/>
-      <w:bookmarkEnd w:id="3"/>
       <w:r>
         <w:rPr>
           <w:rFonts w:ascii="Times New Roman" w:hAnsi="Times New Roman" w:cs="Times New Roman"/>
@@ -4393,7 +4391,7 @@
           <w:szCs w:val="36"/>
         </w:rPr>
       </w:pPr>
-      <w:bookmarkStart w:id="4" w:name="_Toc392360736"/>
+      <w:bookmarkStart w:id="3" w:name="_Toc392360736"/>
       <w:r>
         <w:rPr>
           <w:rFonts w:ascii="Times New Roman" w:hAnsi="Times New Roman" w:cs="Times New Roman"/>
@@ -4415,7 +4413,7 @@
         </w:rPr>
         <w:t xml:space="preserve"> 15/6 -30/6</w:t>
       </w:r>
-      <w:bookmarkEnd w:id="4"/>
+      <w:bookmarkEnd w:id="3"/>
     </w:p>
     <w:p>
       <w:pPr>
@@ -4428,8 +4426,8 @@
           <w:szCs w:val="32"/>
         </w:rPr>
       </w:pPr>
-      <w:bookmarkStart w:id="5" w:name="_Toc392276638"/>
-      <w:bookmarkStart w:id="6" w:name="_Toc392360737"/>
+      <w:bookmarkStart w:id="4" w:name="_Toc392276638"/>
+      <w:bookmarkStart w:id="5" w:name="_Toc392360737"/>
       <w:r>
         <w:rPr>
           <w:rFonts w:ascii="Times New Roman" w:hAnsi="Times New Roman" w:cs="Times New Roman"/>
@@ -4448,7 +4446,7 @@
         </w:rPr>
         <w:t xml:space="preserve">.1 </w:t>
       </w:r>
-      <w:bookmarkEnd w:id="5"/>
+      <w:bookmarkEnd w:id="4"/>
       <w:r>
         <w:rPr>
           <w:rFonts w:ascii="Times New Roman" w:hAnsi="Times New Roman" w:cs="Times New Roman"/>
@@ -4467,7 +4465,7 @@
         </w:rPr>
         <w:t xml:space="preserve"> Unit Testing Record</w:t>
       </w:r>
-      <w:bookmarkEnd w:id="6"/>
+      <w:bookmarkEnd w:id="5"/>
     </w:p>
     <w:p/>
     <w:p>
@@ -5317,6 +5315,8 @@
           <w:szCs w:val="24"/>
         </w:rPr>
       </w:pPr>
+      <w:bookmarkStart w:id="6" w:name="_GoBack"/>
+      <w:bookmarkEnd w:id="6"/>
     </w:p>
     <w:p>
       <w:pPr>
@@ -21829,7 +21829,7 @@
               <w:sz w:val="20"/>
               <w:szCs w:val="20"/>
             </w:rPr>
-            <w:t>Testing</w:t>
+            <w:t>Test Record</w:t>
           </w:r>
         </w:p>
       </w:tc>
@@ -22237,7 +22237,7 @@
               <w:sz w:val="20"/>
               <w:szCs w:val="20"/>
             </w:rPr>
-            <w:t>5</w:t>
+            <w:t>11</w:t>
           </w:r>
           <w:r>
             <w:rPr>
@@ -22359,7 +22359,7 @@
               <w:sz w:val="20"/>
               <w:szCs w:val="20"/>
             </w:rPr>
-            <w:t>Testing</w:t>
+            <w:t>Test Record</w:t>
           </w:r>
         </w:p>
       </w:tc>
@@ -23935,7 +23935,7 @@
 </file>
 
 <file path=customXml/itemProps1.xml><?xml version="1.0" encoding="utf-8"?>
-<ds:datastoreItem xmlns:ds="http://schemas.openxmlformats.org/officeDocument/2006/customXml" ds:itemID="{6F64579D-DB16-4551-A956-27DE7E5E5189}">
+<ds:datastoreItem xmlns:ds="http://schemas.openxmlformats.org/officeDocument/2006/customXml" ds:itemID="{3D6C9396-B9E4-4CC8-B178-EC383FE8FA88}">
   <ds:schemaRefs>
     <ds:schemaRef ds:uri="http://schemas.openxmlformats.org/officeDocument/2006/bibliography"/>
   </ds:schemaRefs>

</xml_diff>